<commit_message>
nu inloggen via admin/adminlogin.php
</commit_message>
<xml_diff>
--- a/Opleveren/Testplan/Testverslag.docx
+++ b/Opleveren/Testplan/Testverslag.docx
@@ -1,6 +1,6 @@
 
 <file path=word/document.xml><?xml version="1.0" encoding="utf-8"?>
-<w:document xmlns:wpc="http://schemas.microsoft.com/office/word/2010/wordprocessingCanvas" xmlns:cx="http://schemas.microsoft.com/office/drawing/2014/chartex" xmlns:cx1="http://schemas.microsoft.com/office/drawing/2015/9/8/chartex" xmlns:cx2="http://schemas.microsoft.com/office/drawing/2015/10/21/chartex" xmlns:cx3="http://schemas.microsoft.com/office/drawing/2016/5/9/chartex" xmlns:cx4="http://schemas.microsoft.com/office/drawing/2016/5/10/chartex" xmlns:cx5="http://schemas.microsoft.com/office/drawing/2016/5/11/chartex" xmlns:mc="http://schemas.openxmlformats.org/markup-compatibility/2006" xmlns:o="urn:schemas-microsoft-com:office:office" xmlns:r="http://schemas.openxmlformats.org/officeDocument/2006/relationships" xmlns:m="http://schemas.openxmlformats.org/officeDocument/2006/math" xmlns:v="urn:schemas-microsoft-com:vml" xmlns:wp14="http://schemas.microsoft.com/office/word/2010/wordprocessingDrawing" xmlns:wp="http://schemas.openxmlformats.org/drawingml/2006/wordprocessingDrawing" xmlns:w10="urn:schemas-microsoft-com:office:word" xmlns:w="http://schemas.openxmlformats.org/wordprocessingml/2006/main" xmlns:w14="http://schemas.microsoft.com/office/word/2010/wordml" xmlns:w15="http://schemas.microsoft.com/office/word/2012/wordml" xmlns:w16se="http://schemas.microsoft.com/office/word/2015/wordml/symex" xmlns:wpg="http://schemas.microsoft.com/office/word/2010/wordprocessingGroup" xmlns:wpi="http://schemas.microsoft.com/office/word/2010/wordprocessingInk" xmlns:wne="http://schemas.microsoft.com/office/word/2006/wordml" xmlns:wps="http://schemas.microsoft.com/office/word/2010/wordprocessingShape" mc:Ignorable="w14 w15 w16se wp14">
+<w:document xmlns:wpc="http://schemas.microsoft.com/office/word/2010/wordprocessingCanvas" xmlns:mo="http://schemas.microsoft.com/office/mac/office/2008/main" xmlns:mc="http://schemas.openxmlformats.org/markup-compatibility/2006" xmlns:mv="urn:schemas-microsoft-com:mac:vml" xmlns:o="urn:schemas-microsoft-com:office:office" xmlns:r="http://schemas.openxmlformats.org/officeDocument/2006/relationships" xmlns:m="http://schemas.openxmlformats.org/officeDocument/2006/math" xmlns:v="urn:schemas-microsoft-com:vml" xmlns:wp14="http://schemas.microsoft.com/office/word/2010/wordprocessingDrawing" xmlns:wp="http://schemas.openxmlformats.org/drawingml/2006/wordprocessingDrawing" xmlns:w10="urn:schemas-microsoft-com:office:word" xmlns:w="http://schemas.openxmlformats.org/wordprocessingml/2006/main" xmlns:w14="http://schemas.microsoft.com/office/word/2010/wordml" xmlns:w15="http://schemas.microsoft.com/office/word/2012/wordml" xmlns:wpg="http://schemas.microsoft.com/office/word/2010/wordprocessingGroup" xmlns:wpi="http://schemas.microsoft.com/office/word/2010/wordprocessingInk" xmlns:wne="http://schemas.microsoft.com/office/word/2006/wordml" xmlns:wps="http://schemas.microsoft.com/office/word/2010/wordprocessingShape" mc:Ignorable="w14 w15 wp14">
   <w:body>
     <w:p>
       <w:pPr>
@@ -11,10 +11,10 @@
       <w:r>
         <w:rPr>
           <w:noProof/>
-          <w:lang w:val="nl-NL" w:eastAsia="nl-NL"/>
+          <w:lang w:val="en-GB" w:eastAsia="en-GB"/>
         </w:rPr>
         <w:drawing>
-          <wp:inline distT="0" distB="0" distL="0" distR="0">
+          <wp:inline distT="0" distB="0" distL="0" distR="0" wp14:anchorId="413958DD" wp14:editId="50130015">
             <wp:extent cx="2771775" cy="781050"/>
             <wp:effectExtent l="0" t="0" r="9525" b="0"/>
             <wp:docPr id="2" name="Picture 2" descr="https://lh6.googleusercontent.com/61948azwozDuFXUlVOnQyWns4i9AETKUZcPvJ1-QGsWMeU99vjoNBZvm9TrMtyqRgQLp_4HAsN0J08-2Oz4P0sIwXX1C_k6oQ1AijYWYI1qKKAwVvPvOcVlYad7qzZ0XeoRU7MAr"/>
@@ -130,6 +130,7 @@
           <w:lang w:val="nl-NL"/>
         </w:rPr>
       </w:pPr>
+      <w:proofErr w:type="spellStart"/>
       <w:r>
         <w:rPr>
           <w:rFonts w:ascii="Calibri" w:eastAsia="Times New Roman" w:hAnsi="Calibri" w:cs="Times New Roman"/>
@@ -138,7 +139,18 @@
           <w:szCs w:val="48"/>
           <w:lang w:val="nl-NL"/>
         </w:rPr>
-        <w:t>Offroad Compass Portugal</w:t>
+        <w:t>Offroad</w:t>
+      </w:r>
+      <w:proofErr w:type="spellEnd"/>
+      <w:r>
+        <w:rPr>
+          <w:rFonts w:ascii="Calibri" w:eastAsia="Times New Roman" w:hAnsi="Calibri" w:cs="Times New Roman"/>
+          <w:color w:val="666666"/>
+          <w:sz w:val="48"/>
+          <w:szCs w:val="48"/>
+          <w:lang w:val="nl-NL"/>
+        </w:rPr>
+        <w:t xml:space="preserve"> Compass Portugal</w:t>
       </w:r>
     </w:p>
     <w:p>
@@ -239,8 +251,6 @@
         </w:rPr>
         <w:t>Versie 1.0</w:t>
       </w:r>
-      <w:bookmarkStart w:id="0" w:name="_GoBack"/>
-      <w:bookmarkEnd w:id="0"/>
       <w:r>
         <w:rPr>
           <w:rFonts w:ascii="Calibri" w:eastAsia="Times New Roman" w:hAnsi="Calibri" w:cs="Times New Roman"/>
@@ -1503,7 +1513,27 @@
           <w:szCs w:val="32"/>
           <w:lang w:val="nl-NL"/>
         </w:rPr>
-        <w:t>De volgende use cases zijn vanuit het perspectief van de beheerder.</w:t>
+        <w:t xml:space="preserve">De volgende </w:t>
+      </w:r>
+      <w:proofErr w:type="spellStart"/>
+      <w:r>
+        <w:rPr>
+          <w:i/>
+          <w:sz w:val="32"/>
+          <w:szCs w:val="32"/>
+          <w:lang w:val="nl-NL"/>
+        </w:rPr>
+        <w:t>use</w:t>
+      </w:r>
+      <w:proofErr w:type="spellEnd"/>
+      <w:r>
+        <w:rPr>
+          <w:i/>
+          <w:sz w:val="32"/>
+          <w:szCs w:val="32"/>
+          <w:lang w:val="nl-NL"/>
+        </w:rPr>
+        <w:t xml:space="preserve"> cases zijn vanuit het perspectief van de beheerder.</w:t>
       </w:r>
     </w:p>
     <w:p>
@@ -1520,12 +1550,20 @@
           <w:lang w:val="nl-NL"/>
         </w:rPr>
       </w:pPr>
-      <w:bookmarkStart w:id="1" w:name="_Toc471288807"/>
+      <w:bookmarkStart w:id="0" w:name="_Toc471288807"/>
+      <w:proofErr w:type="spellStart"/>
       <w:r>
         <w:rPr>
           <w:lang w:val="nl-NL"/>
         </w:rPr>
-        <w:t xml:space="preserve">Use case: Inloggen op </w:t>
+        <w:t>Use</w:t>
+      </w:r>
+      <w:proofErr w:type="spellEnd"/>
+      <w:r>
+        <w:rPr>
+          <w:lang w:val="nl-NL"/>
+        </w:rPr>
+        <w:t xml:space="preserve"> case: Inloggen op </w:t>
       </w:r>
       <w:r>
         <w:rPr>
@@ -1533,7 +1571,7 @@
         </w:rPr>
         <w:t>CMS-systeem</w:t>
       </w:r>
-      <w:bookmarkEnd w:id="1"/>
+      <w:bookmarkEnd w:id="0"/>
     </w:p>
     <w:p>
       <w:pPr>
@@ -1620,12 +1658,14 @@
                 <w:lang w:val="nl-NL"/>
               </w:rPr>
             </w:pPr>
+            <w:proofErr w:type="spellStart"/>
             <w:r>
               <w:rPr>
                 <w:lang w:val="nl-NL"/>
               </w:rPr>
               <w:t>Nr</w:t>
             </w:r>
+            <w:proofErr w:type="spellEnd"/>
           </w:p>
         </w:tc>
         <w:tc>
@@ -2490,7 +2530,21 @@
               <w:rPr>
                 <w:lang w:val="nl-NL"/>
               </w:rPr>
-              <w:t>Pagina 403 – Forbidden verschijnt.</w:t>
+              <w:t xml:space="preserve">Pagina 403 – </w:t>
+            </w:r>
+            <w:proofErr w:type="spellStart"/>
+            <w:r>
+              <w:rPr>
+                <w:lang w:val="nl-NL"/>
+              </w:rPr>
+              <w:t>Forbidden</w:t>
+            </w:r>
+            <w:proofErr w:type="spellEnd"/>
+            <w:r>
+              <w:rPr>
+                <w:lang w:val="nl-NL"/>
+              </w:rPr>
+              <w:t xml:space="preserve"> verschijnt.</w:t>
             </w:r>
           </w:p>
         </w:tc>
@@ -2595,15 +2649,23 @@
           <w:lang w:val="nl-NL"/>
         </w:rPr>
       </w:pPr>
-      <w:bookmarkStart w:id="2" w:name="_Toc471288808"/>
+      <w:bookmarkStart w:id="1" w:name="_Toc471288808"/>
+      <w:proofErr w:type="spellStart"/>
       <w:r>
         <w:rPr>
           <w:lang w:val="nl-NL"/>
         </w:rPr>
         <w:lastRenderedPageBreak/>
-        <w:t>Use case: Aanpassen pagina’s</w:t>
+        <w:t>Use</w:t>
       </w:r>
-      <w:bookmarkEnd w:id="2"/>
+      <w:proofErr w:type="spellEnd"/>
+      <w:r>
+        <w:rPr>
+          <w:lang w:val="nl-NL"/>
+        </w:rPr>
+        <w:t xml:space="preserve"> case: Aanpassen pagina’s</w:t>
+      </w:r>
+      <w:bookmarkEnd w:id="1"/>
     </w:p>
     <w:p>
       <w:pPr>
@@ -2690,12 +2752,14 @@
                 <w:lang w:val="nl-NL"/>
               </w:rPr>
             </w:pPr>
+            <w:proofErr w:type="spellStart"/>
             <w:r>
               <w:rPr>
                 <w:lang w:val="nl-NL"/>
               </w:rPr>
               <w:t>Nr</w:t>
             </w:r>
+            <w:proofErr w:type="spellEnd"/>
           </w:p>
         </w:tc>
         <w:tc>
@@ -3398,13 +3462,21 @@
           <w:lang w:val="nl-NL"/>
         </w:rPr>
       </w:pPr>
-      <w:bookmarkStart w:id="3" w:name="_Toc471288809"/>
+      <w:bookmarkStart w:id="2" w:name="_Toc471288809"/>
+      <w:proofErr w:type="spellStart"/>
       <w:r>
         <w:rPr>
           <w:lang w:val="nl-NL"/>
         </w:rPr>
         <w:lastRenderedPageBreak/>
-        <w:t xml:space="preserve">Use case: </w:t>
+        <w:t>Use</w:t>
+      </w:r>
+      <w:proofErr w:type="spellEnd"/>
+      <w:r>
+        <w:rPr>
+          <w:lang w:val="nl-NL"/>
+        </w:rPr>
+        <w:t xml:space="preserve"> case: </w:t>
       </w:r>
       <w:r>
         <w:rPr>
@@ -3412,7 +3484,7 @@
         </w:rPr>
         <w:t>Aanpassen pagina’s verschillende talen</w:t>
       </w:r>
-      <w:bookmarkEnd w:id="3"/>
+      <w:bookmarkEnd w:id="2"/>
     </w:p>
     <w:p>
       <w:pPr>
@@ -3499,12 +3571,14 @@
                 <w:lang w:val="nl-NL"/>
               </w:rPr>
             </w:pPr>
+            <w:proofErr w:type="spellStart"/>
             <w:r>
               <w:rPr>
                 <w:lang w:val="nl-NL"/>
               </w:rPr>
               <w:t>Nr</w:t>
             </w:r>
+            <w:proofErr w:type="spellEnd"/>
           </w:p>
         </w:tc>
         <w:tc>
@@ -4189,13 +4263,21 @@
           <w:lang w:val="nl-NL"/>
         </w:rPr>
       </w:pPr>
-      <w:bookmarkStart w:id="4" w:name="_Toc471288810"/>
+      <w:bookmarkStart w:id="3" w:name="_Toc471288810"/>
+      <w:proofErr w:type="spellStart"/>
       <w:r>
         <w:rPr>
           <w:lang w:val="nl-NL"/>
         </w:rPr>
         <w:lastRenderedPageBreak/>
-        <w:t xml:space="preserve">Use case: </w:t>
+        <w:t>Use</w:t>
+      </w:r>
+      <w:proofErr w:type="spellEnd"/>
+      <w:r>
+        <w:rPr>
+          <w:lang w:val="nl-NL"/>
+        </w:rPr>
+        <w:t xml:space="preserve"> case: </w:t>
       </w:r>
       <w:r>
         <w:rPr>
@@ -4203,7 +4285,7 @@
         </w:rPr>
         <w:t>Nieuwsbericht toevoegen</w:t>
       </w:r>
-      <w:bookmarkEnd w:id="4"/>
+      <w:bookmarkEnd w:id="3"/>
     </w:p>
     <w:p>
       <w:pPr>
@@ -4290,12 +4372,14 @@
                 <w:lang w:val="nl-NL"/>
               </w:rPr>
             </w:pPr>
+            <w:proofErr w:type="spellStart"/>
             <w:r>
               <w:rPr>
                 <w:lang w:val="nl-NL"/>
               </w:rPr>
               <w:t>Nr</w:t>
             </w:r>
+            <w:proofErr w:type="spellEnd"/>
           </w:p>
         </w:tc>
         <w:tc>
@@ -4943,15 +5027,23 @@
           <w:lang w:val="nl-NL"/>
         </w:rPr>
       </w:pPr>
-      <w:bookmarkStart w:id="5" w:name="_Toc471288811"/>
+      <w:bookmarkStart w:id="4" w:name="_Toc471288811"/>
+      <w:proofErr w:type="spellStart"/>
       <w:r>
         <w:rPr>
           <w:lang w:val="nl-NL"/>
         </w:rPr>
         <w:lastRenderedPageBreak/>
-        <w:t>Use case: Nieuwsbericht bewerken</w:t>
+        <w:t>Use</w:t>
       </w:r>
-      <w:bookmarkEnd w:id="5"/>
+      <w:proofErr w:type="spellEnd"/>
+      <w:r>
+        <w:rPr>
+          <w:lang w:val="nl-NL"/>
+        </w:rPr>
+        <w:t xml:space="preserve"> case: Nieuwsbericht bewerken</w:t>
+      </w:r>
+      <w:bookmarkEnd w:id="4"/>
     </w:p>
     <w:p>
       <w:pPr>
@@ -5038,12 +5130,14 @@
                 <w:lang w:val="nl-NL"/>
               </w:rPr>
             </w:pPr>
+            <w:proofErr w:type="spellStart"/>
             <w:r>
               <w:rPr>
                 <w:lang w:val="nl-NL"/>
               </w:rPr>
               <w:t>Nr</w:t>
             </w:r>
+            <w:proofErr w:type="spellEnd"/>
           </w:p>
         </w:tc>
         <w:tc>
@@ -5818,13 +5912,21 @@
           <w:lang w:val="nl-NL"/>
         </w:rPr>
       </w:pPr>
-      <w:bookmarkStart w:id="6" w:name="_Toc471288812"/>
+      <w:bookmarkStart w:id="5" w:name="_Toc471288812"/>
+      <w:proofErr w:type="spellStart"/>
       <w:r>
         <w:rPr>
           <w:lang w:val="nl-NL"/>
         </w:rPr>
         <w:lastRenderedPageBreak/>
-        <w:t xml:space="preserve">Use case: </w:t>
+        <w:t>Use</w:t>
+      </w:r>
+      <w:proofErr w:type="spellEnd"/>
+      <w:r>
+        <w:rPr>
+          <w:lang w:val="nl-NL"/>
+        </w:rPr>
+        <w:t xml:space="preserve"> case: </w:t>
       </w:r>
       <w:r>
         <w:rPr>
@@ -5832,7 +5934,7 @@
         </w:rPr>
         <w:t>Nieuwsbericht verwijderen</w:t>
       </w:r>
-      <w:bookmarkEnd w:id="6"/>
+      <w:bookmarkEnd w:id="5"/>
     </w:p>
     <w:p>
       <w:pPr>
@@ -5919,12 +6021,14 @@
                 <w:lang w:val="nl-NL"/>
               </w:rPr>
             </w:pPr>
+            <w:proofErr w:type="spellStart"/>
             <w:r>
               <w:rPr>
                 <w:lang w:val="nl-NL"/>
               </w:rPr>
               <w:t>Nr</w:t>
             </w:r>
+            <w:proofErr w:type="spellEnd"/>
           </w:p>
         </w:tc>
         <w:tc>
@@ -6461,15 +6565,23 @@
           <w:lang w:val="nl-NL"/>
         </w:rPr>
       </w:pPr>
-      <w:bookmarkStart w:id="7" w:name="_Toc471288813"/>
+      <w:bookmarkStart w:id="6" w:name="_Toc471288813"/>
+      <w:proofErr w:type="spellStart"/>
       <w:r>
         <w:rPr>
           <w:lang w:val="nl-NL"/>
         </w:rPr>
         <w:lastRenderedPageBreak/>
-        <w:t>Use case: Opvragen door klant gestuurde e-mails</w:t>
+        <w:t>Use</w:t>
       </w:r>
-      <w:bookmarkEnd w:id="7"/>
+      <w:proofErr w:type="spellEnd"/>
+      <w:r>
+        <w:rPr>
+          <w:lang w:val="nl-NL"/>
+        </w:rPr>
+        <w:t xml:space="preserve"> case: Opvragen door klant gestuurde e-mails</w:t>
+      </w:r>
+      <w:bookmarkEnd w:id="6"/>
     </w:p>
     <w:p>
       <w:pPr>
@@ -6556,12 +6668,14 @@
                 <w:lang w:val="nl-NL"/>
               </w:rPr>
             </w:pPr>
+            <w:proofErr w:type="spellStart"/>
             <w:r>
               <w:rPr>
                 <w:lang w:val="nl-NL"/>
               </w:rPr>
               <w:t>Nr</w:t>
             </w:r>
+            <w:proofErr w:type="spellEnd"/>
           </w:p>
         </w:tc>
         <w:tc>
@@ -6723,8 +6837,16 @@
               <w:rPr>
                 <w:lang w:val="nl-NL"/>
               </w:rPr>
-              <w:t xml:space="preserve"> en klik op Submit</w:t>
-            </w:r>
+              <w:t xml:space="preserve"> en klik op </w:t>
+            </w:r>
+            <w:proofErr w:type="spellStart"/>
+            <w:r>
+              <w:rPr>
+                <w:lang w:val="nl-NL"/>
+              </w:rPr>
+              <w:t>Submit</w:t>
+            </w:r>
+            <w:proofErr w:type="spellEnd"/>
           </w:p>
         </w:tc>
         <w:tc>
@@ -6853,8 +6975,16 @@
               <w:rPr>
                 <w:lang w:val="nl-NL"/>
               </w:rPr>
-              <w:t>van bestaande afzender en klik op Submit</w:t>
-            </w:r>
+              <w:t xml:space="preserve">van bestaande afzender en klik op </w:t>
+            </w:r>
+            <w:proofErr w:type="spellStart"/>
+            <w:r>
+              <w:rPr>
+                <w:lang w:val="nl-NL"/>
+              </w:rPr>
+              <w:t>Submit</w:t>
+            </w:r>
+            <w:proofErr w:type="spellEnd"/>
           </w:p>
         </w:tc>
         <w:tc>
@@ -6986,8 +7116,16 @@
               <w:rPr>
                 <w:lang w:val="nl-NL"/>
               </w:rPr>
-              <w:t>Laat e-mailadres veld leeg en klik op Submit</w:t>
-            </w:r>
+              <w:t xml:space="preserve">Laat e-mailadres veld leeg en klik op </w:t>
+            </w:r>
+            <w:proofErr w:type="spellStart"/>
+            <w:r>
+              <w:rPr>
+                <w:lang w:val="nl-NL"/>
+              </w:rPr>
+              <w:t>Submit</w:t>
+            </w:r>
+            <w:proofErr w:type="spellEnd"/>
           </w:p>
         </w:tc>
         <w:tc>
@@ -7253,15 +7391,23 @@
           <w:lang w:val="nl-NL"/>
         </w:rPr>
       </w:pPr>
-      <w:bookmarkStart w:id="8" w:name="_Toc471288814"/>
+      <w:bookmarkStart w:id="7" w:name="_Toc471288814"/>
+      <w:proofErr w:type="spellStart"/>
       <w:r>
         <w:rPr>
           <w:lang w:val="nl-NL"/>
         </w:rPr>
         <w:lastRenderedPageBreak/>
-        <w:t>Use case: Inplannen agenda</w:t>
+        <w:t>Use</w:t>
       </w:r>
-      <w:bookmarkEnd w:id="8"/>
+      <w:proofErr w:type="spellEnd"/>
+      <w:r>
+        <w:rPr>
+          <w:lang w:val="nl-NL"/>
+        </w:rPr>
+        <w:t xml:space="preserve"> case: Inplannen agenda</w:t>
+      </w:r>
+      <w:bookmarkEnd w:id="7"/>
     </w:p>
     <w:p>
       <w:pPr>
@@ -7364,12 +7510,14 @@
                 <w:lang w:val="nl-NL"/>
               </w:rPr>
             </w:pPr>
+            <w:proofErr w:type="spellStart"/>
             <w:r>
               <w:rPr>
                 <w:lang w:val="nl-NL"/>
               </w:rPr>
               <w:t>Nr</w:t>
             </w:r>
+            <w:proofErr w:type="spellEnd"/>
           </w:p>
         </w:tc>
         <w:tc>
@@ -8246,15 +8394,23 @@
           <w:lang w:val="nl-NL"/>
         </w:rPr>
       </w:pPr>
-      <w:bookmarkStart w:id="9" w:name="_Toc471288815"/>
+      <w:bookmarkStart w:id="8" w:name="_Toc471288815"/>
+      <w:proofErr w:type="spellStart"/>
       <w:r>
         <w:rPr>
           <w:lang w:val="nl-NL"/>
         </w:rPr>
         <w:lastRenderedPageBreak/>
-        <w:t>Use case: Geplaatste boekingen bevestigen</w:t>
+        <w:t>Use</w:t>
       </w:r>
-      <w:bookmarkEnd w:id="9"/>
+      <w:proofErr w:type="spellEnd"/>
+      <w:r>
+        <w:rPr>
+          <w:lang w:val="nl-NL"/>
+        </w:rPr>
+        <w:t xml:space="preserve"> case: Geplaatste boekingen bevestigen</w:t>
+      </w:r>
+      <w:bookmarkEnd w:id="8"/>
     </w:p>
     <w:p>
       <w:pPr>
@@ -8347,12 +8503,14 @@
                 <w:lang w:val="nl-NL"/>
               </w:rPr>
             </w:pPr>
+            <w:proofErr w:type="spellStart"/>
             <w:r>
               <w:rPr>
                 <w:lang w:val="nl-NL"/>
               </w:rPr>
               <w:t>Nr</w:t>
             </w:r>
+            <w:proofErr w:type="spellEnd"/>
           </w:p>
         </w:tc>
         <w:tc>
@@ -9004,7 +9162,27 @@
           <w:lang w:val="nl-NL"/>
         </w:rPr>
         <w:lastRenderedPageBreak/>
-        <w:t>De volgende use cases zijn vanuit het perspectief van de gast of klant.</w:t>
+        <w:t xml:space="preserve">De volgende </w:t>
+      </w:r>
+      <w:proofErr w:type="spellStart"/>
+      <w:r>
+        <w:rPr>
+          <w:i/>
+          <w:sz w:val="32"/>
+          <w:szCs w:val="32"/>
+          <w:lang w:val="nl-NL"/>
+        </w:rPr>
+        <w:t>use</w:t>
+      </w:r>
+      <w:proofErr w:type="spellEnd"/>
+      <w:r>
+        <w:rPr>
+          <w:i/>
+          <w:sz w:val="32"/>
+          <w:szCs w:val="32"/>
+          <w:lang w:val="nl-NL"/>
+        </w:rPr>
+        <w:t xml:space="preserve"> cases zijn vanuit het perspectief van de gast of klant.</w:t>
       </w:r>
     </w:p>
     <w:p>
@@ -9022,14 +9200,22 @@
           <w:lang w:val="nl-NL"/>
         </w:rPr>
       </w:pPr>
-      <w:bookmarkStart w:id="10" w:name="_Toc471288816"/>
+      <w:bookmarkStart w:id="9" w:name="_Toc471288816"/>
+      <w:proofErr w:type="spellStart"/>
       <w:r>
         <w:rPr>
           <w:lang w:val="nl-NL"/>
         </w:rPr>
-        <w:t>Use case: Veranderen taal website</w:t>
+        <w:t>Use</w:t>
       </w:r>
-      <w:bookmarkEnd w:id="10"/>
+      <w:proofErr w:type="spellEnd"/>
+      <w:r>
+        <w:rPr>
+          <w:lang w:val="nl-NL"/>
+        </w:rPr>
+        <w:t xml:space="preserve"> case: Veranderen taal website</w:t>
+      </w:r>
+      <w:bookmarkEnd w:id="9"/>
     </w:p>
     <w:p>
       <w:pPr>
@@ -9118,12 +9304,14 @@
                 <w:lang w:val="nl-NL"/>
               </w:rPr>
             </w:pPr>
+            <w:proofErr w:type="spellStart"/>
             <w:r>
               <w:rPr>
                 <w:lang w:val="nl-NL"/>
               </w:rPr>
               <w:t>Nr</w:t>
             </w:r>
+            <w:proofErr w:type="spellEnd"/>
           </w:p>
         </w:tc>
         <w:tc>
@@ -9784,15 +9972,23 @@
           <w:lang w:val="nl-NL"/>
         </w:rPr>
       </w:pPr>
-      <w:bookmarkStart w:id="11" w:name="_Toc471288817"/>
+      <w:bookmarkStart w:id="10" w:name="_Toc471288817"/>
+      <w:proofErr w:type="spellStart"/>
       <w:r>
         <w:rPr>
           <w:lang w:val="nl-NL"/>
         </w:rPr>
         <w:lastRenderedPageBreak/>
-        <w:t>Use case: Boeken van een reis</w:t>
+        <w:t>Use</w:t>
       </w:r>
-      <w:bookmarkEnd w:id="11"/>
+      <w:proofErr w:type="spellEnd"/>
+      <w:r>
+        <w:rPr>
+          <w:lang w:val="nl-NL"/>
+        </w:rPr>
+        <w:t xml:space="preserve"> case: Boeken van een reis</w:t>
+      </w:r>
+      <w:bookmarkEnd w:id="10"/>
     </w:p>
     <w:p>
       <w:pPr>
@@ -9895,12 +10091,14 @@
                 <w:lang w:val="nl-NL"/>
               </w:rPr>
             </w:pPr>
+            <w:proofErr w:type="spellStart"/>
             <w:r>
               <w:rPr>
                 <w:lang w:val="nl-NL"/>
               </w:rPr>
               <w:t>Nr</w:t>
             </w:r>
+            <w:proofErr w:type="spellEnd"/>
           </w:p>
         </w:tc>
         <w:tc>
@@ -10910,15 +11108,23 @@
           <w:lang w:val="nl-NL"/>
         </w:rPr>
       </w:pPr>
-      <w:bookmarkStart w:id="12" w:name="_Toc471288818"/>
+      <w:bookmarkStart w:id="11" w:name="_Toc471288818"/>
+      <w:proofErr w:type="spellStart"/>
       <w:r>
         <w:rPr>
           <w:lang w:val="nl-NL"/>
         </w:rPr>
         <w:lastRenderedPageBreak/>
-        <w:t>Use case: Reisinformatie opvragen</w:t>
+        <w:t>Use</w:t>
       </w:r>
-      <w:bookmarkEnd w:id="12"/>
+      <w:proofErr w:type="spellEnd"/>
+      <w:r>
+        <w:rPr>
+          <w:lang w:val="nl-NL"/>
+        </w:rPr>
+        <w:t xml:space="preserve"> case: Reisinformatie opvragen</w:t>
+      </w:r>
+      <w:bookmarkEnd w:id="11"/>
     </w:p>
     <w:p>
       <w:pPr>
@@ -10933,6 +11139,7 @@
         </w:rPr>
         <w:t>Actor: K</w:t>
       </w:r>
+      <w:proofErr w:type="spellStart"/>
       <w:r>
         <w:rPr>
           <w:rFonts w:ascii="Calibri" w:hAnsi="Calibri" w:cs="Calibri"/>
@@ -10940,6 +11147,7 @@
         </w:rPr>
         <w:t>lant</w:t>
       </w:r>
+      <w:proofErr w:type="spellEnd"/>
     </w:p>
     <w:p>
       <w:pPr>
@@ -11012,12 +11220,14 @@
                 <w:lang w:val="nl-NL"/>
               </w:rPr>
             </w:pPr>
+            <w:proofErr w:type="spellStart"/>
             <w:r>
               <w:rPr>
                 <w:lang w:val="nl-NL"/>
               </w:rPr>
               <w:t>Nr</w:t>
             </w:r>
+            <w:proofErr w:type="spellEnd"/>
           </w:p>
         </w:tc>
         <w:tc>
@@ -11455,7 +11665,21 @@
               <w:rPr>
                 <w:lang w:val="nl-NL"/>
               </w:rPr>
-              <w:t>Melding met ‘Required field’ verschijnt.</w:t>
+              <w:t>Melding met ‘</w:t>
+            </w:r>
+            <w:proofErr w:type="spellStart"/>
+            <w:r>
+              <w:rPr>
+                <w:lang w:val="nl-NL"/>
+              </w:rPr>
+              <w:t>Required</w:t>
+            </w:r>
+            <w:proofErr w:type="spellEnd"/>
+            <w:r>
+              <w:rPr>
+                <w:lang w:val="nl-NL"/>
+              </w:rPr>
+              <w:t xml:space="preserve"> field’ verschijnt.</w:t>
             </w:r>
           </w:p>
         </w:tc>
@@ -11559,13 +11783,21 @@
           <w:lang w:val="nl-NL"/>
         </w:rPr>
       </w:pPr>
-      <w:bookmarkStart w:id="13" w:name="_Toc471288819"/>
+      <w:bookmarkStart w:id="12" w:name="_Toc471288819"/>
+      <w:proofErr w:type="spellStart"/>
       <w:r>
         <w:rPr>
           <w:lang w:val="nl-NL"/>
         </w:rPr>
         <w:lastRenderedPageBreak/>
-        <w:t xml:space="preserve">Use case: </w:t>
+        <w:t>Use</w:t>
+      </w:r>
+      <w:proofErr w:type="spellEnd"/>
+      <w:r>
+        <w:rPr>
+          <w:lang w:val="nl-NL"/>
+        </w:rPr>
+        <w:t xml:space="preserve"> case: </w:t>
       </w:r>
       <w:r>
         <w:rPr>
@@ -11573,7 +11805,7 @@
         </w:rPr>
         <w:t>Contactformulier invullen</w:t>
       </w:r>
-      <w:bookmarkEnd w:id="13"/>
+      <w:bookmarkEnd w:id="12"/>
     </w:p>
     <w:p>
       <w:pPr>
@@ -11668,12 +11900,14 @@
                 <w:lang w:val="nl-NL"/>
               </w:rPr>
             </w:pPr>
+            <w:proofErr w:type="spellStart"/>
             <w:r>
               <w:rPr>
                 <w:lang w:val="nl-NL"/>
               </w:rPr>
               <w:t>Nr</w:t>
             </w:r>
+            <w:proofErr w:type="spellEnd"/>
           </w:p>
         </w:tc>
         <w:tc>
@@ -12680,6 +12914,48 @@
                 <w:lang w:val="nl-NL"/>
               </w:rPr>
               <w:t>CAPTCHA moet ingevuld worden alvorens een mail wordt verzonden</w:t>
+            </w:r>
+            <w:r>
+              <w:rPr>
+                <w:lang w:val="nl-NL"/>
+              </w:rPr>
+              <w:t>.</w:t>
+            </w:r>
+          </w:p>
+          <w:p>
+            <w:pPr>
+              <w:cnfStyle w:val="000000100000" w:firstRow="0" w:lastRow="0" w:firstColumn="0" w:lastColumn="0" w:oddVBand="0" w:evenVBand="0" w:oddHBand="1" w:evenHBand="0" w:firstRowFirstColumn="0" w:firstRowLastColumn="0" w:lastRowFirstColumn="0" w:lastRowLastColumn="0"/>
+              <w:rPr>
+                <w:lang w:val="nl-NL"/>
+              </w:rPr>
+            </w:pPr>
+            <w:r>
+              <w:rPr>
+                <w:lang w:val="nl-NL"/>
+              </w:rPr>
+              <w:t xml:space="preserve">Floris: </w:t>
+            </w:r>
+            <w:proofErr w:type="spellStart"/>
+            <w:r>
+              <w:rPr>
+                <w:lang w:val="nl-NL"/>
+              </w:rPr>
+              <w:t>Captcha</w:t>
+            </w:r>
+            <w:proofErr w:type="spellEnd"/>
+            <w:r>
+              <w:rPr>
+                <w:lang w:val="nl-NL"/>
+              </w:rPr>
+              <w:t xml:space="preserve"> werkt alleen</w:t>
+            </w:r>
+            <w:bookmarkStart w:id="13" w:name="_GoBack"/>
+            <w:bookmarkEnd w:id="13"/>
+            <w:r>
+              <w:rPr>
+                <w:lang w:val="nl-NL"/>
+              </w:rPr>
+              <w:t xml:space="preserve"> met HTTPS verbinding</w:t>
             </w:r>
           </w:p>
         </w:tc>
@@ -12967,12 +13243,14 @@
                 <w:lang w:val="nl-NL"/>
               </w:rPr>
             </w:pPr>
+            <w:proofErr w:type="spellStart"/>
             <w:r>
               <w:rPr>
                 <w:lang w:val="nl-NL"/>
               </w:rPr>
               <w:t>Nr</w:t>
             </w:r>
+            <w:proofErr w:type="spellEnd"/>
           </w:p>
         </w:tc>
         <w:tc>
@@ -13881,8 +14159,16 @@
               <w:rPr>
                 <w:lang w:val="nl-NL"/>
               </w:rPr>
-              <w:t>Klik op Admin</w:t>
-            </w:r>
+              <w:t xml:space="preserve">Klik op </w:t>
+            </w:r>
+            <w:proofErr w:type="spellStart"/>
+            <w:r>
+              <w:rPr>
+                <w:lang w:val="nl-NL"/>
+              </w:rPr>
+              <w:t>Admin</w:t>
+            </w:r>
+            <w:proofErr w:type="spellEnd"/>
           </w:p>
         </w:tc>
         <w:tc>
@@ -14119,8 +14405,8 @@
 </file>
 
 <file path=word/numbering.xml><?xml version="1.0" encoding="utf-8"?>
-<w:numbering xmlns:wpc="http://schemas.microsoft.com/office/word/2010/wordprocessingCanvas" xmlns:cx="http://schemas.microsoft.com/office/drawing/2014/chartex" xmlns:cx1="http://schemas.microsoft.com/office/drawing/2015/9/8/chartex" xmlns:cx2="http://schemas.microsoft.com/office/drawing/2015/10/21/chartex" xmlns:cx3="http://schemas.microsoft.com/office/drawing/2016/5/9/chartex" xmlns:cx4="http://schemas.microsoft.com/office/drawing/2016/5/10/chartex" xmlns:cx5="http://schemas.microsoft.com/office/drawing/2016/5/11/chartex" xmlns:mc="http://schemas.openxmlformats.org/markup-compatibility/2006" xmlns:o="urn:schemas-microsoft-com:office:office" xmlns:r="http://schemas.openxmlformats.org/officeDocument/2006/relationships" xmlns:m="http://schemas.openxmlformats.org/officeDocument/2006/math" xmlns:v="urn:schemas-microsoft-com:vml" xmlns:wp14="http://schemas.microsoft.com/office/word/2010/wordprocessingDrawing" xmlns:wp="http://schemas.openxmlformats.org/drawingml/2006/wordprocessingDrawing" xmlns:w10="urn:schemas-microsoft-com:office:word" xmlns:w="http://schemas.openxmlformats.org/wordprocessingml/2006/main" xmlns:w14="http://schemas.microsoft.com/office/word/2010/wordml" xmlns:w15="http://schemas.microsoft.com/office/word/2012/wordml" xmlns:w16se="http://schemas.microsoft.com/office/word/2015/wordml/symex" xmlns:wpg="http://schemas.microsoft.com/office/word/2010/wordprocessingGroup" xmlns:wpi="http://schemas.microsoft.com/office/word/2010/wordprocessingInk" xmlns:wne="http://schemas.microsoft.com/office/word/2006/wordml" xmlns:wps="http://schemas.microsoft.com/office/word/2010/wordprocessingShape" mc:Ignorable="w14 w15 w16se wp14">
-  <w:abstractNum w:abstractNumId="0" w15:restartNumberingAfterBreak="0">
+<w:numbering xmlns:wpc="http://schemas.microsoft.com/office/word/2010/wordprocessingCanvas" xmlns:mo="http://schemas.microsoft.com/office/mac/office/2008/main" xmlns:mc="http://schemas.openxmlformats.org/markup-compatibility/2006" xmlns:mv="urn:schemas-microsoft-com:mac:vml" xmlns:o="urn:schemas-microsoft-com:office:office" xmlns:r="http://schemas.openxmlformats.org/officeDocument/2006/relationships" xmlns:m="http://schemas.openxmlformats.org/officeDocument/2006/math" xmlns:v="urn:schemas-microsoft-com:vml" xmlns:wp14="http://schemas.microsoft.com/office/word/2010/wordprocessingDrawing" xmlns:wp="http://schemas.openxmlformats.org/drawingml/2006/wordprocessingDrawing" xmlns:w10="urn:schemas-microsoft-com:office:word" xmlns:w="http://schemas.openxmlformats.org/wordprocessingml/2006/main" xmlns:w14="http://schemas.microsoft.com/office/word/2010/wordml" xmlns:w15="http://schemas.microsoft.com/office/word/2012/wordml" xmlns:wpg="http://schemas.microsoft.com/office/word/2010/wordprocessingGroup" xmlns:wpi="http://schemas.microsoft.com/office/word/2010/wordprocessingInk" xmlns:wne="http://schemas.microsoft.com/office/word/2006/wordml" xmlns:wps="http://schemas.microsoft.com/office/word/2010/wordprocessingShape" mc:Ignorable="w14 w15 wp14">
+  <w:abstractNum w:abstractNumId="0">
     <w:nsid w:val="0C1B1186"/>
     <w:multiLevelType w:val="hybridMultilevel"/>
     <w:tmpl w:val="FF447D9C"/>
@@ -14209,7 +14495,7 @@
       </w:pPr>
     </w:lvl>
   </w:abstractNum>
-  <w:abstractNum w:abstractNumId="1" w15:restartNumberingAfterBreak="0">
+  <w:abstractNum w:abstractNumId="1">
     <w:nsid w:val="1B332187"/>
     <w:multiLevelType w:val="hybridMultilevel"/>
     <w:tmpl w:val="FF447D9C"/>
@@ -14298,7 +14584,7 @@
       </w:pPr>
     </w:lvl>
   </w:abstractNum>
-  <w:abstractNum w:abstractNumId="2" w15:restartNumberingAfterBreak="0">
+  <w:abstractNum w:abstractNumId="2">
     <w:nsid w:val="23522C2F"/>
     <w:multiLevelType w:val="hybridMultilevel"/>
     <w:tmpl w:val="FF447D9C"/>
@@ -14387,7 +14673,7 @@
       </w:pPr>
     </w:lvl>
   </w:abstractNum>
-  <w:abstractNum w:abstractNumId="3" w15:restartNumberingAfterBreak="0">
+  <w:abstractNum w:abstractNumId="3">
     <w:nsid w:val="366A33DB"/>
     <w:multiLevelType w:val="hybridMultilevel"/>
     <w:tmpl w:val="FF447D9C"/>
@@ -14476,7 +14762,7 @@
       </w:pPr>
     </w:lvl>
   </w:abstractNum>
-  <w:abstractNum w:abstractNumId="4" w15:restartNumberingAfterBreak="0">
+  <w:abstractNum w:abstractNumId="4">
     <w:nsid w:val="3FD63073"/>
     <w:multiLevelType w:val="hybridMultilevel"/>
     <w:tmpl w:val="FF447D9C"/>
@@ -14565,7 +14851,7 @@
       </w:pPr>
     </w:lvl>
   </w:abstractNum>
-  <w:abstractNum w:abstractNumId="5" w15:restartNumberingAfterBreak="0">
+  <w:abstractNum w:abstractNumId="5">
     <w:nsid w:val="4657437C"/>
     <w:multiLevelType w:val="hybridMultilevel"/>
     <w:tmpl w:val="FF447D9C"/>
@@ -14654,7 +14940,7 @@
       </w:pPr>
     </w:lvl>
   </w:abstractNum>
-  <w:abstractNum w:abstractNumId="6" w15:restartNumberingAfterBreak="0">
+  <w:abstractNum w:abstractNumId="6">
     <w:nsid w:val="4C5E7D90"/>
     <w:multiLevelType w:val="hybridMultilevel"/>
     <w:tmpl w:val="FF447D9C"/>
@@ -14743,7 +15029,7 @@
       </w:pPr>
     </w:lvl>
   </w:abstractNum>
-  <w:abstractNum w:abstractNumId="7" w15:restartNumberingAfterBreak="0">
+  <w:abstractNum w:abstractNumId="7">
     <w:nsid w:val="56203E8B"/>
     <w:multiLevelType w:val="hybridMultilevel"/>
     <w:tmpl w:val="FF447D9C"/>
@@ -14832,7 +15118,7 @@
       </w:pPr>
     </w:lvl>
   </w:abstractNum>
-  <w:abstractNum w:abstractNumId="8" w15:restartNumberingAfterBreak="0">
+  <w:abstractNum w:abstractNumId="8">
     <w:nsid w:val="5C060BFB"/>
     <w:multiLevelType w:val="hybridMultilevel"/>
     <w:tmpl w:val="FF447D9C"/>
@@ -14921,7 +15207,7 @@
       </w:pPr>
     </w:lvl>
   </w:abstractNum>
-  <w:abstractNum w:abstractNumId="9" w15:restartNumberingAfterBreak="0">
+  <w:abstractNum w:abstractNumId="9">
     <w:nsid w:val="64F6763A"/>
     <w:multiLevelType w:val="hybridMultilevel"/>
     <w:tmpl w:val="FF447D9C"/>
@@ -15010,7 +15296,7 @@
       </w:pPr>
     </w:lvl>
   </w:abstractNum>
-  <w:abstractNum w:abstractNumId="10" w15:restartNumberingAfterBreak="0">
+  <w:abstractNum w:abstractNumId="10">
     <w:nsid w:val="6F2F3379"/>
     <w:multiLevelType w:val="hybridMultilevel"/>
     <w:tmpl w:val="FF447D9C"/>
@@ -15099,7 +15385,7 @@
       </w:pPr>
     </w:lvl>
   </w:abstractNum>
-  <w:abstractNum w:abstractNumId="11" w15:restartNumberingAfterBreak="0">
+  <w:abstractNum w:abstractNumId="11">
     <w:nsid w:val="753B24A5"/>
     <w:multiLevelType w:val="hybridMultilevel"/>
     <w:tmpl w:val="FF447D9C"/>
@@ -15188,7 +15474,7 @@
       </w:pPr>
     </w:lvl>
   </w:abstractNum>
-  <w:abstractNum w:abstractNumId="12" w15:restartNumberingAfterBreak="0">
+  <w:abstractNum w:abstractNumId="12">
     <w:nsid w:val="761C5245"/>
     <w:multiLevelType w:val="hybridMultilevel"/>
     <w:tmpl w:val="FF447D9C"/>
@@ -15277,7 +15563,7 @@
       </w:pPr>
     </w:lvl>
   </w:abstractNum>
-  <w:abstractNum w:abstractNumId="13" w15:restartNumberingAfterBreak="0">
+  <w:abstractNum w:abstractNumId="13">
     <w:nsid w:val="7EB716BF"/>
     <w:multiLevelType w:val="hybridMultilevel"/>
     <w:tmpl w:val="FF447D9C"/>
@@ -15412,7 +15698,7 @@
 </file>
 
 <file path=word/styles.xml><?xml version="1.0" encoding="utf-8"?>
-<w:styles xmlns:mc="http://schemas.openxmlformats.org/markup-compatibility/2006" xmlns:r="http://schemas.openxmlformats.org/officeDocument/2006/relationships" xmlns:w="http://schemas.openxmlformats.org/wordprocessingml/2006/main" xmlns:w14="http://schemas.microsoft.com/office/word/2010/wordml" xmlns:w15="http://schemas.microsoft.com/office/word/2012/wordml" xmlns:w16se="http://schemas.microsoft.com/office/word/2015/wordml/symex" mc:Ignorable="w14 w15 w16se">
+<w:styles xmlns:mc="http://schemas.openxmlformats.org/markup-compatibility/2006" xmlns:r="http://schemas.openxmlformats.org/officeDocument/2006/relationships" xmlns:w="http://schemas.openxmlformats.org/wordprocessingml/2006/main" xmlns:w14="http://schemas.microsoft.com/office/word/2010/wordml" xmlns:w15="http://schemas.microsoft.com/office/word/2012/wordml" mc:Ignorable="w14 w15">
   <w:docDefaults>
     <w:rPrDefault>
       <w:rPr>
@@ -15428,7 +15714,7 @@
       </w:pPr>
     </w:pPrDefault>
   </w:docDefaults>
-  <w:latentStyles w:defLockedState="0" w:defUIPriority="99" w:defSemiHidden="0" w:defUnhideWhenUsed="0" w:defQFormat="0" w:count="374">
+  <w:latentStyles w:defLockedState="0" w:defUIPriority="99" w:defSemiHidden="0" w:defUnhideWhenUsed="0" w:defQFormat="0" w:count="382">
     <w:lsdException w:name="Normal" w:uiPriority="0" w:qFormat="1"/>
     <w:lsdException w:name="heading 1" w:uiPriority="9" w:qFormat="1"/>
     <w:lsdException w:name="heading 2" w:semiHidden="1" w:uiPriority="9" w:unhideWhenUsed="1" w:qFormat="1"/>
@@ -15802,7 +16088,6 @@
     <w:lsdException w:name="List Table 7 Colorful Accent 6" w:uiPriority="52"/>
     <w:lsdException w:name="Mention" w:semiHidden="1" w:unhideWhenUsed="1"/>
     <w:lsdException w:name="Smart Hyperlink" w:semiHidden="1" w:unhideWhenUsed="1"/>
-    <w:lsdException w:name="Hashtag" w:semiHidden="1" w:unhideWhenUsed="1"/>
   </w:latentStyles>
   <w:style w:type="paragraph" w:default="1" w:styleId="Normal">
     <w:name w:val="Normal"/>
@@ -15876,6 +16161,7 @@
       <w:spacing w:after="0" w:line="240" w:lineRule="auto"/>
     </w:pPr>
     <w:tblPr>
+      <w:tblInd w:w="0" w:type="dxa"/>
       <w:tblBorders>
         <w:top w:val="single" w:sz="4" w:space="0" w:color="auto"/>
         <w:left w:val="single" w:sz="4" w:space="0" w:color="auto"/>
@@ -15884,6 +16170,12 @@
         <w:insideH w:val="single" w:sz="4" w:space="0" w:color="auto"/>
         <w:insideV w:val="single" w:sz="4" w:space="0" w:color="auto"/>
       </w:tblBorders>
+      <w:tblCellMar>
+        <w:top w:w="0" w:type="dxa"/>
+        <w:left w:w="108" w:type="dxa"/>
+        <w:bottom w:w="0" w:type="dxa"/>
+        <w:right w:w="108" w:type="dxa"/>
+      </w:tblCellMar>
     </w:tblPr>
   </w:style>
   <w:style w:type="table" w:styleId="GridTable5Dark-Accent5">
@@ -15897,6 +16189,7 @@
     <w:tblPr>
       <w:tblStyleRowBandSize w:val="1"/>
       <w:tblStyleColBandSize w:val="1"/>
+      <w:tblInd w:w="0" w:type="dxa"/>
       <w:tblBorders>
         <w:top w:val="single" w:sz="4" w:space="0" w:color="FFFFFF" w:themeColor="background1"/>
         <w:left w:val="single" w:sz="4" w:space="0" w:color="FFFFFF" w:themeColor="background1"/>
@@ -15905,6 +16198,12 @@
         <w:insideH w:val="single" w:sz="4" w:space="0" w:color="FFFFFF" w:themeColor="background1"/>
         <w:insideV w:val="single" w:sz="4" w:space="0" w:color="FFFFFF" w:themeColor="background1"/>
       </w:tblBorders>
+      <w:tblCellMar>
+        <w:top w:w="0" w:type="dxa"/>
+        <w:left w:w="108" w:type="dxa"/>
+        <w:bottom w:w="0" w:type="dxa"/>
+        <w:right w:w="108" w:type="dxa"/>
+      </w:tblCellMar>
     </w:tblPr>
     <w:tcPr>
       <w:shd w:val="clear" w:color="auto" w:fill="DEEAF6" w:themeFill="accent5" w:themeFillTint="33"/>
@@ -16364,7 +16663,7 @@
 </file>
 
 <file path=customXml/itemProps1.xml><?xml version="1.0" encoding="utf-8"?>
-<ds:datastoreItem xmlns:ds="http://schemas.openxmlformats.org/officeDocument/2006/customXml" ds:itemID="{9E50B38D-C39B-4701-848D-C2540AD6F6C5}">
+<ds:datastoreItem xmlns:ds="http://schemas.openxmlformats.org/officeDocument/2006/customXml" ds:itemID="{4CF4483E-DA76-2843-A1DC-6EE27582CFF6}">
   <ds:schemaRefs>
     <ds:schemaRef ds:uri="http://schemas.openxmlformats.org/officeDocument/2006/bibliography"/>
   </ds:schemaRefs>

</xml_diff>